<commit_message>
Updating the Project Files
</commit_message>
<xml_diff>
--- a/Project 1 - Spotify Playlists/Documentacion - Proyecto 1.docx
+++ b/Project 1 - Spotify Playlists/Documentacion - Proyecto 1.docx
@@ -215,7 +215,15 @@
           <w:sz w:val="24"/>
           <w:szCs w:val="24"/>
         </w:rPr>
-        <w:t xml:space="preserve">En el último año la demanda de plataformas digitales de streaming ha ido aumentando exponencialmente, cada día más usuarios consumen y se unen a estas plataformas. Es por esto </w:t>
+        <w:t xml:space="preserve">En el último año la demanda de plataformas digitales de streaming ha ido aumentando exponencialmente, cada día más usuarios consumen y se unen a estas plataformas. Es por </w:t>
+      </w:r>
+      <w:proofErr w:type="gramStart"/>
+      <w:r>
+        <w:rPr>
+          <w:sz w:val="24"/>
+          <w:szCs w:val="24"/>
+        </w:rPr>
+        <w:t xml:space="preserve">esto </w:t>
       </w:r>
       <w:r>
         <w:rPr>
@@ -224,6 +232,7 @@
         </w:rPr>
         <w:t xml:space="preserve"> que</w:t>
       </w:r>
+      <w:proofErr w:type="gramEnd"/>
       <w:r>
         <w:rPr>
           <w:sz w:val="24"/>
@@ -268,71 +277,23 @@
           <w:sz w:val="24"/>
           <w:szCs w:val="24"/>
         </w:rPr>
-        <w:t xml:space="preserve"> In, </w:t>
-      </w:r>
-      <w:proofErr w:type="spellStart"/>
-      <w:r>
-        <w:rPr>
-          <w:sz w:val="24"/>
-          <w:szCs w:val="24"/>
-        </w:rPr>
-        <w:t>First</w:t>
-      </w:r>
-      <w:proofErr w:type="spellEnd"/>
-      <w:r>
-        <w:rPr>
-          <w:sz w:val="24"/>
-          <w:szCs w:val="24"/>
-        </w:rPr>
-        <w:t xml:space="preserve"> </w:t>
-      </w:r>
-      <w:proofErr w:type="spellStart"/>
-      <w:r>
-        <w:rPr>
-          <w:sz w:val="24"/>
-          <w:szCs w:val="24"/>
-        </w:rPr>
-        <w:t>Out</w:t>
-      </w:r>
-      <w:proofErr w:type="spellEnd"/>
-      <w:r>
-        <w:rPr>
-          <w:sz w:val="24"/>
-          <w:szCs w:val="24"/>
-        </w:rPr>
-        <w:t xml:space="preserve">), el último que entra es el primero en salir. El concepto de cola es colocar elementos en forma consecutiva, para remover un elemento es permitido sacar únicamente el primer elemento ingresado (en el fondo). </w:t>
-      </w:r>
-    </w:p>
-    <w:p>
-      <w:pPr>
-        <w:jc w:val="both"/>
-        <w:rPr>
-          <w:sz w:val="24"/>
-          <w:szCs w:val="24"/>
-        </w:rPr>
-      </w:pPr>
-      <w:r>
-        <w:rPr>
-          <w:sz w:val="24"/>
-          <w:szCs w:val="24"/>
-        </w:rPr>
-        <w:t xml:space="preserve">Luego de realizado el proyecto, se logró emplear los conceptos mencionados anteriormente para formar un simulador del proceso de realización de una </w:t>
-      </w:r>
-      <w:proofErr w:type="spellStart"/>
-      <w:r>
-        <w:rPr>
-          <w:sz w:val="24"/>
-          <w:szCs w:val="24"/>
-        </w:rPr>
-        <w:t>playlist</w:t>
-      </w:r>
-      <w:proofErr w:type="spellEnd"/>
-      <w:r>
-        <w:rPr>
-          <w:sz w:val="24"/>
-          <w:szCs w:val="24"/>
-        </w:rPr>
-        <w:t xml:space="preserve"> en la cual el usuario puede interactuar de manera fácil y en esto se ponen en práctica los conceptos aprendidos durante el semestre.</w:t>
+        <w:t xml:space="preserve"> In, First Out), el último que entra es el primero en salir. El concepto de cola es colocar elementos en forma consecutiva, para remover un elemento es permitido sacar únicamente el primer elemento ingresado (en el fondo). </w:t>
+      </w:r>
+    </w:p>
+    <w:p>
+      <w:pPr>
+        <w:jc w:val="both"/>
+        <w:rPr>
+          <w:sz w:val="24"/>
+          <w:szCs w:val="24"/>
+        </w:rPr>
+      </w:pPr>
+      <w:r>
+        <w:rPr>
+          <w:sz w:val="24"/>
+          <w:szCs w:val="24"/>
+        </w:rPr>
+        <w:t>Luego de realizado el proyecto, se logró emplear los conceptos mencionados anteriormente para formar un simulador del proceso de realización de una playlist en la cual el usuario puede interactuar de manera fácil y en esto se ponen en práctica los conceptos aprendidos durante el semestre.</w:t>
       </w:r>
     </w:p>
     <w:p>
@@ -470,18 +431,51 @@
           <w:ilvl w:val="0"/>
           <w:numId w:val="1"/>
         </w:numPr>
-        <w:rPr>
-          <w:sz w:val="24"/>
-          <w:szCs w:val="24"/>
-        </w:rPr>
-      </w:pPr>
-      <w:r>
-        <w:rPr>
+        <w:jc w:val="both"/>
+        <w:rPr>
+          <w:b/>
+          <w:bCs/>
+          <w:sz w:val="24"/>
+          <w:szCs w:val="24"/>
+        </w:rPr>
+      </w:pPr>
+      <w:r>
+        <w:rPr>
+          <w:b/>
+          <w:bCs/>
           <w:sz w:val="24"/>
           <w:szCs w:val="24"/>
         </w:rPr>
         <w:t>ENTRADAS:</w:t>
       </w:r>
+      <w:r>
+        <w:rPr>
+          <w:b/>
+          <w:bCs/>
+          <w:sz w:val="24"/>
+          <w:szCs w:val="24"/>
+        </w:rPr>
+        <w:t xml:space="preserve"> </w:t>
+      </w:r>
+      <w:r>
+        <w:rPr>
+          <w:sz w:val="24"/>
+          <w:szCs w:val="24"/>
+        </w:rPr>
+        <w:t xml:space="preserve">Como entradas principales tenemos los menús, en donde se le debe de pedir al usuario el número de opción que quiere utilizar. Se tiene el menú principal, el menú de playlist y el menú de fila de reproducción. Cada entrada y su respectivo valor numérico se presenta en el manual de usuario. </w:t>
+      </w:r>
+    </w:p>
+    <w:p>
+      <w:pPr>
+        <w:pStyle w:val="Prrafodelista"/>
+        <w:jc w:val="both"/>
+        <w:rPr>
+          <w:b/>
+          <w:bCs/>
+          <w:sz w:val="24"/>
+          <w:szCs w:val="24"/>
+        </w:rPr>
+      </w:pPr>
     </w:p>
     <w:p>
       <w:pPr>
@@ -490,18 +484,51 @@
           <w:ilvl w:val="0"/>
           <w:numId w:val="1"/>
         </w:numPr>
-        <w:rPr>
-          <w:sz w:val="24"/>
-          <w:szCs w:val="24"/>
-        </w:rPr>
-      </w:pPr>
-      <w:r>
-        <w:rPr>
+        <w:jc w:val="both"/>
+        <w:rPr>
+          <w:b/>
+          <w:bCs/>
+          <w:sz w:val="24"/>
+          <w:szCs w:val="24"/>
+        </w:rPr>
+      </w:pPr>
+      <w:r>
+        <w:rPr>
+          <w:b/>
+          <w:bCs/>
           <w:sz w:val="24"/>
           <w:szCs w:val="24"/>
         </w:rPr>
         <w:t>SALIDAS:</w:t>
       </w:r>
+      <w:r>
+        <w:rPr>
+          <w:b/>
+          <w:bCs/>
+          <w:sz w:val="24"/>
+          <w:szCs w:val="24"/>
+        </w:rPr>
+        <w:t xml:space="preserve"> </w:t>
+      </w:r>
+      <w:r>
+        <w:rPr>
+          <w:sz w:val="24"/>
+          <w:szCs w:val="24"/>
+        </w:rPr>
+        <w:t xml:space="preserve">Como salidas tenemos las respuestas del sistema a las entradas que ingresó el usuario, estas nos generarán mas entradas. Pero como salidas principales tenemos las opciones que nos muestran el estado actual de la playlist y de la lista de reproducción. En la playlist las salidas pueden ser ordenadas por el usuario dependiendo del orden que el le quiera dar y las listas de reproducción se mostrarán ordenadas descendentemente, es decir, de la primera canción ingresada a la última canción ingresada. </w:t>
+      </w:r>
+    </w:p>
+    <w:p>
+      <w:pPr>
+        <w:pStyle w:val="Prrafodelista"/>
+        <w:jc w:val="both"/>
+        <w:rPr>
+          <w:b/>
+          <w:bCs/>
+          <w:sz w:val="24"/>
+          <w:szCs w:val="24"/>
+        </w:rPr>
+      </w:pPr>
     </w:p>
     <w:p>
       <w:pPr>
@@ -510,18 +537,62 @@
           <w:ilvl w:val="0"/>
           <w:numId w:val="1"/>
         </w:numPr>
-        <w:rPr>
-          <w:sz w:val="24"/>
-          <w:szCs w:val="24"/>
-        </w:rPr>
-      </w:pPr>
-      <w:r>
-        <w:rPr>
+        <w:jc w:val="both"/>
+        <w:rPr>
+          <w:b/>
+          <w:bCs/>
+          <w:sz w:val="24"/>
+          <w:szCs w:val="24"/>
+        </w:rPr>
+      </w:pPr>
+      <w:r>
+        <w:rPr>
+          <w:b/>
+          <w:bCs/>
           <w:sz w:val="24"/>
           <w:szCs w:val="24"/>
         </w:rPr>
         <w:t>PROCESOS:</w:t>
       </w:r>
+      <w:r>
+        <w:rPr>
+          <w:b/>
+          <w:bCs/>
+          <w:sz w:val="24"/>
+          <w:szCs w:val="24"/>
+        </w:rPr>
+        <w:t xml:space="preserve"> </w:t>
+      </w:r>
+      <w:r>
+        <w:rPr>
+          <w:sz w:val="24"/>
+          <w:szCs w:val="24"/>
+        </w:rPr>
+        <w:t xml:space="preserve"> Los procesos que tendrá que realizar el programa son el ordenamiento de la lista de reproducción dependiendo del orden que le quiera dar el usuario, las canciones que quiera agregar o eliminar o el archivo que quiera utilizar el usuario para la creación de su playlist. </w:t>
+      </w:r>
+    </w:p>
+    <w:p>
+      <w:pPr>
+        <w:pStyle w:val="Prrafodelista"/>
+        <w:rPr>
+          <w:b/>
+          <w:bCs/>
+          <w:sz w:val="24"/>
+          <w:szCs w:val="24"/>
+        </w:rPr>
+      </w:pPr>
+    </w:p>
+    <w:p>
+      <w:pPr>
+        <w:pStyle w:val="Prrafodelista"/>
+        <w:jc w:val="both"/>
+        <w:rPr>
+          <w:b/>
+          <w:bCs/>
+          <w:sz w:val="24"/>
+          <w:szCs w:val="24"/>
+        </w:rPr>
+      </w:pPr>
     </w:p>
     <w:p>
       <w:pPr>
@@ -531,17 +602,53 @@
           <w:numId w:val="1"/>
         </w:numPr>
         <w:rPr>
-          <w:sz w:val="24"/>
-          <w:szCs w:val="24"/>
-        </w:rPr>
-      </w:pPr>
-      <w:r>
-        <w:rPr>
+          <w:b/>
+          <w:bCs/>
+          <w:sz w:val="24"/>
+          <w:szCs w:val="24"/>
+        </w:rPr>
+      </w:pPr>
+      <w:r>
+        <w:rPr>
+          <w:b/>
+          <w:bCs/>
           <w:sz w:val="24"/>
           <w:szCs w:val="24"/>
         </w:rPr>
         <w:t>RESTRICCIONES</w:t>
       </w:r>
+      <w:r>
+        <w:rPr>
+          <w:b/>
+          <w:bCs/>
+          <w:sz w:val="24"/>
+          <w:szCs w:val="24"/>
+        </w:rPr>
+        <w:t xml:space="preserve">: </w:t>
+      </w:r>
+      <w:r>
+        <w:rPr>
+          <w:sz w:val="24"/>
+          <w:szCs w:val="24"/>
+        </w:rPr>
+        <w:t xml:space="preserve">Se debe de utilizar únicamente los valores numéricos que presentan los menús para evitar algún tipo de cierre inesperado por parte del programa, también se debe de estar seguro </w:t>
+      </w:r>
+      <w:proofErr w:type="gramStart"/>
+      <w:r>
+        <w:rPr>
+          <w:sz w:val="24"/>
+          <w:szCs w:val="24"/>
+        </w:rPr>
+        <w:t>que</w:t>
+      </w:r>
+      <w:proofErr w:type="gramEnd"/>
+      <w:r>
+        <w:rPr>
+          <w:sz w:val="24"/>
+          <w:szCs w:val="24"/>
+        </w:rPr>
+        <w:t xml:space="preserve"> al momento de crear una playlist se utilice un archivo de valores separados por coma para que el sistema pueda realizar la creación de la playlist de manera correcta. </w:t>
+      </w:r>
     </w:p>
     <w:p>
       <w:pPr>
@@ -560,7 +667,6 @@
     </w:p>
     <w:p>
       <w:pPr>
-        <w:jc w:val="center"/>
         <w:rPr>
           <w:b/>
           <w:bCs/>
@@ -568,8 +674,17 @@
           <w:szCs w:val="28"/>
           <w:u w:val="single"/>
         </w:rPr>
-      </w:pPr>
-      <w:r>
+        <w:sectPr>
+          <w:pgSz w:w="12240" w:h="15840"/>
+          <w:pgMar w:top="1440" w:right="1440" w:bottom="1440" w:left="1440" w:header="720" w:footer="720" w:gutter="0"/>
+          <w:cols w:space="720"/>
+          <w:docGrid w:linePitch="360"/>
+        </w:sectPr>
+      </w:pPr>
+    </w:p>
+    <w:p>
+      <w:pPr>
+        <w:jc w:val="center"/>
         <w:rPr>
           <w:b/>
           <w:bCs/>
@@ -577,51 +692,108 @@
           <w:szCs w:val="28"/>
           <w:u w:val="single"/>
         </w:rPr>
+      </w:pPr>
+      <w:r>
+        <w:rPr>
+          <w:b/>
+          <w:bCs/>
+          <w:noProof/>
+          <w:sz w:val="28"/>
+          <w:szCs w:val="28"/>
+          <w:u w:val="single"/>
+        </w:rPr>
         <w:lastRenderedPageBreak/>
+        <w:drawing>
+          <wp:anchor distT="0" distB="0" distL="114300" distR="114300" simplePos="0" relativeHeight="251658240" behindDoc="0" locked="0" layoutInCell="1" allowOverlap="1" wp14:anchorId="723558E8" wp14:editId="05ED6B03">
+            <wp:simplePos x="0" y="0"/>
+            <wp:positionH relativeFrom="margin">
+              <wp:align>right</wp:align>
+            </wp:positionH>
+            <wp:positionV relativeFrom="paragraph">
+              <wp:posOffset>301625</wp:posOffset>
+            </wp:positionV>
+            <wp:extent cx="8390255" cy="5629536"/>
+            <wp:effectExtent l="0" t="0" r="0" b="9525"/>
+            <wp:wrapSquare wrapText="bothSides"/>
+            <wp:docPr id="1" name="Imagen 1"/>
+            <wp:cNvGraphicFramePr>
+              <a:graphicFrameLocks xmlns:a="http://schemas.openxmlformats.org/drawingml/2006/main" noChangeAspect="1"/>
+            </wp:cNvGraphicFramePr>
+            <a:graphic xmlns:a="http://schemas.openxmlformats.org/drawingml/2006/main">
+              <a:graphicData uri="http://schemas.openxmlformats.org/drawingml/2006/picture">
+                <pic:pic xmlns:pic="http://schemas.openxmlformats.org/drawingml/2006/picture">
+                  <pic:nvPicPr>
+                    <pic:cNvPr id="0" name="Picture 1"/>
+                    <pic:cNvPicPr>
+                      <a:picLocks noChangeAspect="1" noChangeArrowheads="1"/>
+                    </pic:cNvPicPr>
+                  </pic:nvPicPr>
+                  <pic:blipFill>
+                    <a:blip r:embed="rId5" cstate="print">
+                      <a:extLst>
+                        <a:ext uri="{28A0092B-C50C-407E-A947-70E740481C1C}">
+                          <a14:useLocalDpi xmlns:a14="http://schemas.microsoft.com/office/drawing/2010/main" val="0"/>
+                        </a:ext>
+                      </a:extLst>
+                    </a:blip>
+                    <a:srcRect/>
+                    <a:stretch>
+                      <a:fillRect/>
+                    </a:stretch>
+                  </pic:blipFill>
+                  <pic:spPr bwMode="auto">
+                    <a:xfrm>
+                      <a:off x="0" y="0"/>
+                      <a:ext cx="8390255" cy="5629536"/>
+                    </a:xfrm>
+                    <a:prstGeom prst="rect">
+                      <a:avLst/>
+                    </a:prstGeom>
+                    <a:noFill/>
+                    <a:ln>
+                      <a:noFill/>
+                    </a:ln>
+                  </pic:spPr>
+                </pic:pic>
+              </a:graphicData>
+            </a:graphic>
+            <wp14:sizeRelH relativeFrom="page">
+              <wp14:pctWidth>0</wp14:pctWidth>
+            </wp14:sizeRelH>
+            <wp14:sizeRelV relativeFrom="page">
+              <wp14:pctHeight>0</wp14:pctHeight>
+            </wp14:sizeRelV>
+          </wp:anchor>
+        </w:drawing>
+      </w:r>
+      <w:r>
+        <w:rPr>
+          <w:b/>
+          <w:bCs/>
+          <w:sz w:val="28"/>
+          <w:szCs w:val="28"/>
+          <w:u w:val="single"/>
+        </w:rPr>
         <w:t>DISEÑO</w:t>
       </w:r>
     </w:p>
     <w:p>
       <w:pPr>
-        <w:jc w:val="both"/>
-        <w:rPr>
-          <w:sz w:val="24"/>
-          <w:szCs w:val="24"/>
-        </w:rPr>
-      </w:pPr>
-    </w:p>
-    <w:p>
-      <w:pPr>
-        <w:jc w:val="both"/>
-        <w:rPr>
-          <w:sz w:val="24"/>
-          <w:szCs w:val="24"/>
-        </w:rPr>
-      </w:pPr>
-    </w:p>
-    <w:p>
-      <w:pPr>
-        <w:jc w:val="both"/>
-        <w:rPr>
-          <w:sz w:val="24"/>
-          <w:szCs w:val="24"/>
-        </w:rPr>
-      </w:pPr>
-    </w:p>
-    <w:p>
-      <w:pPr>
-        <w:rPr>
-          <w:sz w:val="24"/>
-          <w:szCs w:val="24"/>
-        </w:rPr>
-      </w:pPr>
-      <w:r>
-        <w:rPr>
-          <w:sz w:val="24"/>
-          <w:szCs w:val="24"/>
-        </w:rPr>
-        <w:br w:type="page"/>
-      </w:r>
+        <w:jc w:val="center"/>
+        <w:rPr>
+          <w:b/>
+          <w:bCs/>
+          <w:sz w:val="28"/>
+          <w:szCs w:val="28"/>
+          <w:u w:val="single"/>
+        </w:rPr>
+        <w:sectPr>
+          <w:pgSz w:w="15840" w:h="12240" w:orient="landscape"/>
+          <w:pgMar w:top="1440" w:right="1440" w:bottom="1440" w:left="1440" w:header="720" w:footer="720" w:gutter="0"/>
+          <w:cols w:space="720"/>
+          <w:docGrid w:linePitch="360"/>
+        </w:sectPr>
+      </w:pPr>
     </w:p>
     <w:p>
       <w:pPr>
@@ -712,23 +884,7 @@
           <w:sz w:val="24"/>
           <w:szCs w:val="24"/>
         </w:rPr>
-        <w:t xml:space="preserve">Se logró emplear los conceptos de pila y cola para formar un simulador del proceso de realización de una </w:t>
-      </w:r>
-      <w:proofErr w:type="spellStart"/>
-      <w:r>
-        <w:rPr>
-          <w:sz w:val="24"/>
-          <w:szCs w:val="24"/>
-        </w:rPr>
-        <w:t>playlist</w:t>
-      </w:r>
-      <w:proofErr w:type="spellEnd"/>
-      <w:r>
-        <w:rPr>
-          <w:sz w:val="24"/>
-          <w:szCs w:val="24"/>
-        </w:rPr>
-        <w:t xml:space="preserve"> en la cual el usuario puede interactuar de manera fácil y en esto se ponen en práctica los conceptos aprendidos durante el semestre.</w:t>
+        <w:t>Se logró emplear los conceptos de pila y cola para formar un simulador del proceso de realización de una playlist en la cual el usuario puede interactuar de manera fácil y en esto se ponen en práctica los conceptos aprendidos durante el semestre.</w:t>
       </w:r>
     </w:p>
     <w:p>
@@ -793,15 +949,6 @@
           <w:sz w:val="24"/>
           <w:szCs w:val="24"/>
           <w:lang w:val="en-US"/>
-        </w:rPr>
-      </w:pPr>
-    </w:p>
-    <w:p>
-      <w:pPr>
-        <w:jc w:val="both"/>
-        <w:rPr>
-          <w:sz w:val="24"/>
-          <w:szCs w:val="24"/>
         </w:rPr>
       </w:pPr>
     </w:p>
@@ -941,6 +1088,7 @@
           <w:szCs w:val="28"/>
           <w:u w:val="single"/>
         </w:rPr>
+        <w:lastRenderedPageBreak/>
         <w:t>REFERENCIAS</w:t>
       </w:r>
     </w:p>
@@ -1052,34 +1200,7 @@
           <w:sz w:val="24"/>
           <w:szCs w:val="24"/>
         </w:rPr>
-        <w:t>&lt;</w:t>
-      </w:r>
-      <w:r>
-        <w:rPr>
-          <w:b/>
-          <w:bCs/>
-          <w:sz w:val="24"/>
-          <w:szCs w:val="24"/>
-        </w:rPr>
-        <w:t>Stdio.h</w:t>
-      </w:r>
-      <w:r>
-        <w:rPr>
-          <w:b/>
-          <w:bCs/>
-          <w:sz w:val="24"/>
-          <w:szCs w:val="24"/>
-        </w:rPr>
-        <w:t>&gt;</w:t>
-      </w:r>
-      <w:r>
-        <w:rPr>
-          <w:b/>
-          <w:bCs/>
-          <w:sz w:val="24"/>
-          <w:szCs w:val="24"/>
-        </w:rPr>
-        <w:t>:</w:t>
+        <w:t>&lt;Stdio.h&gt;:</w:t>
       </w:r>
       <w:r>
         <w:rPr>

</xml_diff>